<commit_message>
update lista 009 documento form
</commit_message>
<xml_diff>
--- a/FormCompleto_Marcos_Paulo/Lista 009 - Formulario HTML_CSS_JavaScript.docx
+++ b/FormCompleto_Marcos_Paulo/Lista 009 - Formulario HTML_CSS_JavaScript.docx
@@ -339,9 +339,15 @@
           <w:p>
             <w:pPr>
               <w:spacing w:after="0"/>
+              <w:rPr>
+                <w:u w:val="single"/>
+              </w:rPr>
             </w:pPr>
             <w:r>
               <w:t>Turma:</w:t>
+            </w:r>
+            <w:r>
+              <w:t xml:space="preserve"> VDESN V3 2024</w:t>
             </w:r>
           </w:p>
           <w:p>
@@ -375,6 +381,12 @@
                 <w:b/>
               </w:rPr>
             </w:pPr>
+            <w:r>
+              <w:rPr>
+                <w:b/>
+              </w:rPr>
+              <w:t>Tarde</w:t>
+            </w:r>
           </w:p>
         </w:tc>
       </w:tr>
@@ -526,7 +538,7 @@
         <mc:AlternateContent>
           <mc:Choice Requires="wps">
             <w:drawing>
-              <wp:anchor distT="0" distB="0" distL="114300" distR="114300" simplePos="0" relativeHeight="251659264" behindDoc="1" locked="0" layoutInCell="1" allowOverlap="1" wp14:anchorId="53E8188A" wp14:editId="022DAFF4">
+              <wp:anchor distT="0" distB="0" distL="114300" distR="114300" simplePos="0" relativeHeight="251659264" behindDoc="1" locked="0" layoutInCell="1" allowOverlap="1" wp14:anchorId="53E8188A" wp14:editId="106BF918">
                 <wp:simplePos x="0" y="0"/>
                 <wp:positionH relativeFrom="margin">
                   <wp:posOffset>-85725</wp:posOffset>
@@ -596,9 +608,9 @@
               </wp:anchor>
             </w:drawing>
           </mc:Choice>
-          <mc:Fallback xmlns:w16sdtfl="http://schemas.microsoft.com/office/word/2024/wordml/sdtformatlock" xmlns:w16du="http://schemas.microsoft.com/office/word/2023/wordml/word16du">
+          <mc:Fallback>
             <w:pict>
-              <v:rect w14:anchorId="59BD00D5" id="Retângulo 2" o:spid="_x0000_s1026" style="position:absolute;margin-left:-6.75pt;margin-top:31.65pt;width:550.2pt;height:380.25pt;z-index:-251657216;visibility:visible;mso-wrap-style:square;mso-width-percent:0;mso-height-percent:0;mso-wrap-distance-left:9pt;mso-wrap-distance-top:0;mso-wrap-distance-right:9pt;mso-wrap-distance-bottom:0;mso-position-horizontal:absolute;mso-position-horizontal-relative:margin;mso-position-vertical:absolute;mso-position-vertical-relative:text;mso-width-percent:0;mso-height-percent:0;mso-width-relative:margin;mso-height-relative:margin;v-text-anchor:middle" o:gfxdata="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" fillcolor="#f2f2f2 [3052]" strokecolor="black [3213]" strokeweight="2.25pt">
+              <v:rect w14:anchorId="7E3765AD" id="Retângulo 2" o:spid="_x0000_s1026" style="position:absolute;margin-left:-6.75pt;margin-top:31.65pt;width:550.2pt;height:380.25pt;z-index:-251657216;visibility:visible;mso-wrap-style:square;mso-width-percent:0;mso-height-percent:0;mso-wrap-distance-left:9pt;mso-wrap-distance-top:0;mso-wrap-distance-right:9pt;mso-wrap-distance-bottom:0;mso-position-horizontal:absolute;mso-position-horizontal-relative:margin;mso-position-vertical:absolute;mso-position-vertical-relative:text;mso-width-percent:0;mso-height-percent:0;mso-width-relative:margin;mso-height-relative:margin;v-text-anchor:middle" o:gfxdata="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" fillcolor="#f2f2f2 [3052]" strokecolor="black [3213]" strokeweight="2.25pt">
                 <w10:wrap anchorx="margin"/>
               </v:rect>
             </w:pict>
@@ -1140,7 +1152,6 @@
       <w:r>
         <w:t xml:space="preserve">O nome do arquivo deve ser: </w:t>
       </w:r>
-      <w:proofErr w:type="spellStart"/>
       <w:r>
         <w:rPr>
           <w:b/>
@@ -1162,7 +1173,6 @@
         </w:rPr>
         <w:t>Nome_Sobrenome</w:t>
       </w:r>
-      <w:proofErr w:type="spellEnd"/>
     </w:p>
     <w:p>
       <w:pPr>
@@ -1329,6 +1339,199 @@
           <w:color w:val="000000" w:themeColor="text1"/>
         </w:rPr>
         <w:t>Caixas que tem digitação de NUMEROS não pode permitir digitar LETRAS</w:t>
+      </w:r>
+    </w:p>
+    <w:p>
+      <w:pPr>
+        <w:spacing w:after="0" w:line="240" w:lineRule="auto"/>
+        <w:jc w:val="both"/>
+        <w:rPr>
+          <w:rFonts w:cs="Arial"/>
+          <w:color w:val="000000" w:themeColor="text1"/>
+        </w:rPr>
+      </w:pPr>
+    </w:p>
+    <w:p>
+      <w:pPr>
+        <w:spacing w:after="0" w:line="240" w:lineRule="auto"/>
+        <w:jc w:val="both"/>
+        <w:rPr>
+          <w:rFonts w:cs="Arial"/>
+          <w:color w:val="000000" w:themeColor="text1"/>
+        </w:rPr>
+      </w:pPr>
+    </w:p>
+    <w:p>
+      <w:pPr>
+        <w:spacing w:after="0" w:line="240" w:lineRule="auto"/>
+        <w:jc w:val="both"/>
+        <w:rPr>
+          <w:rFonts w:cs="Arial"/>
+          <w:color w:val="000000" w:themeColor="text1"/>
+        </w:rPr>
+      </w:pPr>
+    </w:p>
+    <w:p>
+      <w:pPr>
+        <w:spacing w:after="0" w:line="240" w:lineRule="auto"/>
+        <w:jc w:val="both"/>
+        <w:rPr>
+          <w:rFonts w:cs="Arial"/>
+          <w:color w:val="000000" w:themeColor="text1"/>
+        </w:rPr>
+      </w:pPr>
+    </w:p>
+    <w:p>
+      <w:pPr>
+        <w:spacing w:after="0" w:line="240" w:lineRule="auto"/>
+        <w:jc w:val="both"/>
+        <w:rPr>
+          <w:rFonts w:cs="Arial"/>
+          <w:color w:val="000000" w:themeColor="text1"/>
+        </w:rPr>
+      </w:pPr>
+    </w:p>
+    <w:p>
+      <w:pPr>
+        <w:pStyle w:val="PargrafodaLista"/>
+        <w:spacing w:after="0" w:line="240" w:lineRule="auto"/>
+        <w:jc w:val="both"/>
+        <w:rPr>
+          <w:rFonts w:cs="Arial"/>
+          <w:color w:val="000000" w:themeColor="text1"/>
+        </w:rPr>
+      </w:pPr>
+      <w:r>
+        <w:rPr>
+          <w:rFonts w:cs="Arial"/>
+          <w:color w:val="000000" w:themeColor="text1"/>
+        </w:rPr>
+        <w:t>Fotos do formulário (foto com zoom mais baixo pra aparecer a página inteira)</w:t>
+      </w:r>
+    </w:p>
+    <w:p>
+      <w:pPr>
+        <w:pStyle w:val="PargrafodaLista"/>
+        <w:spacing w:after="0" w:line="240" w:lineRule="auto"/>
+        <w:jc w:val="both"/>
+        <w:rPr>
+          <w:rFonts w:cs="Arial"/>
+          <w:color w:val="000000" w:themeColor="text1"/>
+        </w:rPr>
+      </w:pPr>
+    </w:p>
+    <w:p>
+      <w:pPr>
+        <w:pStyle w:val="PargrafodaLista"/>
+        <w:spacing w:after="0" w:line="240" w:lineRule="auto"/>
+        <w:jc w:val="center"/>
+        <w:rPr>
+          <w:rFonts w:cs="Arial"/>
+          <w:color w:val="000000" w:themeColor="text1"/>
+        </w:rPr>
+      </w:pPr>
+      <w:r>
+        <w:rPr>
+          <w:rFonts w:cs="Arial"/>
+          <w:color w:val="000000" w:themeColor="text1"/>
+        </w:rPr>
+        <w:drawing>
+          <wp:inline distT="0" distB="0" distL="0" distR="0" wp14:anchorId="5009C074" wp14:editId="02A74DD8">
+            <wp:extent cx="7731760" cy="4163596"/>
+            <wp:effectExtent l="0" t="0" r="2540" b="8890"/>
+            <wp:docPr id="6" name="Imagem 6"/>
+            <wp:cNvGraphicFramePr>
+              <a:graphicFrameLocks xmlns:a="http://schemas.openxmlformats.org/drawingml/2006/main" noChangeAspect="1"/>
+            </wp:cNvGraphicFramePr>
+            <a:graphic xmlns:a="http://schemas.openxmlformats.org/drawingml/2006/main">
+              <a:graphicData uri="http://schemas.openxmlformats.org/drawingml/2006/picture">
+                <pic:pic xmlns:pic="http://schemas.openxmlformats.org/drawingml/2006/picture">
+                  <pic:nvPicPr>
+                    <pic:cNvPr id="1" name=""/>
+                    <pic:cNvPicPr/>
+                  </pic:nvPicPr>
+                  <pic:blipFill>
+                    <a:blip r:embed="rId7"/>
+                    <a:stretch>
+                      <a:fillRect/>
+                    </a:stretch>
+                  </pic:blipFill>
+                  <pic:spPr>
+                    <a:xfrm>
+                      <a:off x="0" y="0"/>
+                      <a:ext cx="7744969" cy="4170709"/>
+                    </a:xfrm>
+                    <a:prstGeom prst="rect">
+                      <a:avLst/>
+                    </a:prstGeom>
+                  </pic:spPr>
+                </pic:pic>
+              </a:graphicData>
+            </a:graphic>
+          </wp:inline>
+        </w:drawing>
+      </w:r>
+      <w:r>
+        <w:rPr>
+          <w:rFonts w:cs="Arial"/>
+          <w:color w:val="000000" w:themeColor="text1"/>
+        </w:rPr>
+        <w:t>Print da minha pasta contendo os arquivos:</w:t>
+      </w:r>
+      <w:r>
+        <w:rPr>
+          <w:rFonts w:cs="Arial"/>
+          <w:color w:val="000000" w:themeColor="text1"/>
+        </w:rPr>
+        <w:br/>
+      </w:r>
+      <w:r>
+        <w:rPr>
+          <w:rFonts w:cs="Arial"/>
+          <w:color w:val="000000" w:themeColor="text1"/>
+        </w:rPr>
+        <w:br/>
+      </w:r>
+      <w:r>
+        <w:rPr>
+          <w:rFonts w:cs="Arial"/>
+          <w:color w:val="000000" w:themeColor="text1"/>
+        </w:rPr>
+        <w:drawing>
+          <wp:inline distT="0" distB="0" distL="0" distR="0" wp14:anchorId="41434F3A" wp14:editId="4E434DCB">
+            <wp:extent cx="6011114" cy="1152686"/>
+            <wp:effectExtent l="0" t="0" r="0" b="9525"/>
+            <wp:docPr id="7" name="Imagem 7"/>
+            <wp:cNvGraphicFramePr>
+              <a:graphicFrameLocks xmlns:a="http://schemas.openxmlformats.org/drawingml/2006/main" noChangeAspect="1"/>
+            </wp:cNvGraphicFramePr>
+            <a:graphic xmlns:a="http://schemas.openxmlformats.org/drawingml/2006/main">
+              <a:graphicData uri="http://schemas.openxmlformats.org/drawingml/2006/picture">
+                <pic:pic xmlns:pic="http://schemas.openxmlformats.org/drawingml/2006/picture">
+                  <pic:nvPicPr>
+                    <pic:cNvPr id="1" name=""/>
+                    <pic:cNvPicPr/>
+                  </pic:nvPicPr>
+                  <pic:blipFill>
+                    <a:blip r:embed="rId8"/>
+                    <a:stretch>
+                      <a:fillRect/>
+                    </a:stretch>
+                  </pic:blipFill>
+                  <pic:spPr>
+                    <a:xfrm>
+                      <a:off x="0" y="0"/>
+                      <a:ext cx="6011114" cy="1152686"/>
+                    </a:xfrm>
+                    <a:prstGeom prst="rect">
+                      <a:avLst/>
+                    </a:prstGeom>
+                  </pic:spPr>
+                </pic:pic>
+              </a:graphicData>
+            </a:graphic>
+          </wp:inline>
+        </w:drawing>
       </w:r>
     </w:p>
     <w:sectPr>
@@ -3632,6 +3835,95 @@
     </w:lvl>
   </w:abstractNum>
   <w:abstractNum w:abstractNumId="19" w15:restartNumberingAfterBreak="0">
+    <w:nsid w:val="598636C4"/>
+    <w:multiLevelType w:val="hybridMultilevel"/>
+    <w:tmpl w:val="64FC8ECA"/>
+    <w:lvl w:ilvl="0" w:tplc="04160011">
+      <w:start w:val="1"/>
+      <w:numFmt w:val="decimal"/>
+      <w:lvlText w:val="%1)"/>
+      <w:lvlJc w:val="left"/>
+      <w:pPr>
+        <w:ind w:left="720" w:hanging="360"/>
+      </w:pPr>
+      <w:rPr>
+        <w:rFonts w:hint="default"/>
+      </w:rPr>
+    </w:lvl>
+    <w:lvl w:ilvl="1" w:tplc="04160019" w:tentative="1">
+      <w:start w:val="1"/>
+      <w:numFmt w:val="lowerLetter"/>
+      <w:lvlText w:val="%2."/>
+      <w:lvlJc w:val="left"/>
+      <w:pPr>
+        <w:ind w:left="1440" w:hanging="360"/>
+      </w:pPr>
+    </w:lvl>
+    <w:lvl w:ilvl="2" w:tplc="0416001B" w:tentative="1">
+      <w:start w:val="1"/>
+      <w:numFmt w:val="lowerRoman"/>
+      <w:lvlText w:val="%3."/>
+      <w:lvlJc w:val="right"/>
+      <w:pPr>
+        <w:ind w:left="2160" w:hanging="180"/>
+      </w:pPr>
+    </w:lvl>
+    <w:lvl w:ilvl="3" w:tplc="0416000F" w:tentative="1">
+      <w:start w:val="1"/>
+      <w:numFmt w:val="decimal"/>
+      <w:lvlText w:val="%4."/>
+      <w:lvlJc w:val="left"/>
+      <w:pPr>
+        <w:ind w:left="2880" w:hanging="360"/>
+      </w:pPr>
+    </w:lvl>
+    <w:lvl w:ilvl="4" w:tplc="04160019" w:tentative="1">
+      <w:start w:val="1"/>
+      <w:numFmt w:val="lowerLetter"/>
+      <w:lvlText w:val="%5."/>
+      <w:lvlJc w:val="left"/>
+      <w:pPr>
+        <w:ind w:left="3600" w:hanging="360"/>
+      </w:pPr>
+    </w:lvl>
+    <w:lvl w:ilvl="5" w:tplc="0416001B" w:tentative="1">
+      <w:start w:val="1"/>
+      <w:numFmt w:val="lowerRoman"/>
+      <w:lvlText w:val="%6."/>
+      <w:lvlJc w:val="right"/>
+      <w:pPr>
+        <w:ind w:left="4320" w:hanging="180"/>
+      </w:pPr>
+    </w:lvl>
+    <w:lvl w:ilvl="6" w:tplc="0416000F" w:tentative="1">
+      <w:start w:val="1"/>
+      <w:numFmt w:val="decimal"/>
+      <w:lvlText w:val="%7."/>
+      <w:lvlJc w:val="left"/>
+      <w:pPr>
+        <w:ind w:left="5040" w:hanging="360"/>
+      </w:pPr>
+    </w:lvl>
+    <w:lvl w:ilvl="7" w:tplc="04160019" w:tentative="1">
+      <w:start w:val="1"/>
+      <w:numFmt w:val="lowerLetter"/>
+      <w:lvlText w:val="%8."/>
+      <w:lvlJc w:val="left"/>
+      <w:pPr>
+        <w:ind w:left="5760" w:hanging="360"/>
+      </w:pPr>
+    </w:lvl>
+    <w:lvl w:ilvl="8" w:tplc="0416001B" w:tentative="1">
+      <w:start w:val="1"/>
+      <w:numFmt w:val="lowerRoman"/>
+      <w:lvlText w:val="%9."/>
+      <w:lvlJc w:val="right"/>
+      <w:pPr>
+        <w:ind w:left="6480" w:hanging="180"/>
+      </w:pPr>
+    </w:lvl>
+  </w:abstractNum>
+  <w:abstractNum w:abstractNumId="20" w15:restartNumberingAfterBreak="0">
     <w:nsid w:val="598A5805"/>
     <w:multiLevelType w:val="hybridMultilevel"/>
     <w:tmpl w:val="13D072DA"/>
@@ -3853,7 +4145,7 @@
       </w:rPr>
     </w:lvl>
   </w:abstractNum>
-  <w:abstractNum w:abstractNumId="20" w15:restartNumberingAfterBreak="0">
+  <w:abstractNum w:abstractNumId="21" w15:restartNumberingAfterBreak="0">
     <w:nsid w:val="5B3A068F"/>
     <w:multiLevelType w:val="hybridMultilevel"/>
     <w:tmpl w:val="D944B33A"/>
@@ -3942,7 +4234,7 @@
       </w:pPr>
     </w:lvl>
   </w:abstractNum>
-  <w:abstractNum w:abstractNumId="21" w15:restartNumberingAfterBreak="0">
+  <w:abstractNum w:abstractNumId="22" w15:restartNumberingAfterBreak="0">
     <w:nsid w:val="5C5C107E"/>
     <w:multiLevelType w:val="hybridMultilevel"/>
     <w:tmpl w:val="D86C1F94"/>
@@ -4082,7 +4374,7 @@
       </w:rPr>
     </w:lvl>
   </w:abstractNum>
-  <w:abstractNum w:abstractNumId="22" w15:restartNumberingAfterBreak="0">
+  <w:abstractNum w:abstractNumId="23" w15:restartNumberingAfterBreak="0">
     <w:nsid w:val="5C950060"/>
     <w:multiLevelType w:val="hybridMultilevel"/>
     <w:tmpl w:val="1EC00092"/>
@@ -4168,7 +4460,7 @@
       </w:pPr>
     </w:lvl>
   </w:abstractNum>
-  <w:abstractNum w:abstractNumId="23" w15:restartNumberingAfterBreak="0">
+  <w:abstractNum w:abstractNumId="24" w15:restartNumberingAfterBreak="0">
     <w:nsid w:val="5EC27581"/>
     <w:multiLevelType w:val="hybridMultilevel"/>
     <w:tmpl w:val="0272200E"/>
@@ -4254,7 +4546,7 @@
       </w:pPr>
     </w:lvl>
   </w:abstractNum>
-  <w:abstractNum w:abstractNumId="24" w15:restartNumberingAfterBreak="0">
+  <w:abstractNum w:abstractNumId="25" w15:restartNumberingAfterBreak="0">
     <w:nsid w:val="61EB37B6"/>
     <w:multiLevelType w:val="hybridMultilevel"/>
     <w:tmpl w:val="E3D26FB8"/>
@@ -4340,7 +4632,7 @@
       </w:pPr>
     </w:lvl>
   </w:abstractNum>
-  <w:abstractNum w:abstractNumId="25" w15:restartNumberingAfterBreak="0">
+  <w:abstractNum w:abstractNumId="26" w15:restartNumberingAfterBreak="0">
     <w:nsid w:val="63DA7E5F"/>
     <w:multiLevelType w:val="hybridMultilevel"/>
     <w:tmpl w:val="8B8C23C8"/>
@@ -4453,7 +4745,7 @@
       </w:rPr>
     </w:lvl>
   </w:abstractNum>
-  <w:abstractNum w:abstractNumId="26" w15:restartNumberingAfterBreak="0">
+  <w:abstractNum w:abstractNumId="27" w15:restartNumberingAfterBreak="0">
     <w:nsid w:val="663B3048"/>
     <w:multiLevelType w:val="hybridMultilevel"/>
     <w:tmpl w:val="04AE048C"/>
@@ -4665,7 +4957,7 @@
       </w:rPr>
     </w:lvl>
   </w:abstractNum>
-  <w:abstractNum w:abstractNumId="27" w15:restartNumberingAfterBreak="0">
+  <w:abstractNum w:abstractNumId="28" w15:restartNumberingAfterBreak="0">
     <w:nsid w:val="6B9A31D4"/>
     <w:multiLevelType w:val="hybridMultilevel"/>
     <w:tmpl w:val="AED26332"/>
@@ -4751,7 +5043,7 @@
       </w:pPr>
     </w:lvl>
   </w:abstractNum>
-  <w:abstractNum w:abstractNumId="28" w15:restartNumberingAfterBreak="0">
+  <w:abstractNum w:abstractNumId="29" w15:restartNumberingAfterBreak="0">
     <w:nsid w:val="71E8247B"/>
     <w:multiLevelType w:val="hybridMultilevel"/>
     <w:tmpl w:val="9D74DEFA"/>
@@ -4840,7 +5132,7 @@
       </w:pPr>
     </w:lvl>
   </w:abstractNum>
-  <w:abstractNum w:abstractNumId="29" w15:restartNumberingAfterBreak="0">
+  <w:abstractNum w:abstractNumId="30" w15:restartNumberingAfterBreak="0">
     <w:nsid w:val="72BE399A"/>
     <w:multiLevelType w:val="hybridMultilevel"/>
     <w:tmpl w:val="0122D51A"/>
@@ -4926,7 +5218,7 @@
       </w:pPr>
     </w:lvl>
   </w:abstractNum>
-  <w:abstractNum w:abstractNumId="30" w15:restartNumberingAfterBreak="0">
+  <w:abstractNum w:abstractNumId="31" w15:restartNumberingAfterBreak="0">
     <w:nsid w:val="76555F7E"/>
     <w:multiLevelType w:val="hybridMultilevel"/>
     <w:tmpl w:val="68969838"/>
@@ -5138,7 +5430,7 @@
       </w:rPr>
     </w:lvl>
   </w:abstractNum>
-  <w:abstractNum w:abstractNumId="31" w15:restartNumberingAfterBreak="0">
+  <w:abstractNum w:abstractNumId="32" w15:restartNumberingAfterBreak="0">
     <w:nsid w:val="774261DA"/>
     <w:multiLevelType w:val="hybridMultilevel"/>
     <w:tmpl w:val="72CC812A"/>
@@ -5350,7 +5642,7 @@
       </w:rPr>
     </w:lvl>
   </w:abstractNum>
-  <w:abstractNum w:abstractNumId="32" w15:restartNumberingAfterBreak="0">
+  <w:abstractNum w:abstractNumId="33" w15:restartNumberingAfterBreak="0">
     <w:nsid w:val="7841393E"/>
     <w:multiLevelType w:val="hybridMultilevel"/>
     <w:tmpl w:val="DC4CDAB0"/>
@@ -5436,7 +5728,7 @@
       </w:pPr>
     </w:lvl>
   </w:abstractNum>
-  <w:abstractNum w:abstractNumId="33" w15:restartNumberingAfterBreak="0">
+  <w:abstractNum w:abstractNumId="34" w15:restartNumberingAfterBreak="0">
     <w:nsid w:val="7AF563C2"/>
     <w:multiLevelType w:val="hybridMultilevel"/>
     <w:tmpl w:val="304E827C"/>
@@ -5525,7 +5817,7 @@
       </w:pPr>
     </w:lvl>
   </w:abstractNum>
-  <w:abstractNum w:abstractNumId="34" w15:restartNumberingAfterBreak="0">
+  <w:abstractNum w:abstractNumId="35" w15:restartNumberingAfterBreak="0">
     <w:nsid w:val="7FF5357C"/>
     <w:multiLevelType w:val="hybridMultilevel"/>
     <w:tmpl w:val="42A8839E"/>
@@ -5639,7 +5931,7 @@
     </w:lvl>
   </w:abstractNum>
   <w:num w:numId="1" w16cid:durableId="814571528">
-    <w:abstractNumId w:val="24"/>
+    <w:abstractNumId w:val="25"/>
   </w:num>
   <w:num w:numId="2" w16cid:durableId="2103145206">
     <w:abstractNumId w:val="5"/>
@@ -5648,7 +5940,7 @@
     <w:abstractNumId w:val="9"/>
   </w:num>
   <w:num w:numId="4" w16cid:durableId="1088234067">
-    <w:abstractNumId w:val="21"/>
+    <w:abstractNumId w:val="22"/>
   </w:num>
   <w:num w:numId="5" w16cid:durableId="1567033955">
     <w:abstractNumId w:val="6"/>
@@ -5657,7 +5949,7 @@
     <w:abstractNumId w:val="2"/>
   </w:num>
   <w:num w:numId="7" w16cid:durableId="2027487673">
-    <w:abstractNumId w:val="34"/>
+    <w:abstractNumId w:val="35"/>
   </w:num>
   <w:num w:numId="8" w16cid:durableId="868419098">
     <w:abstractNumId w:val="11"/>
@@ -5669,16 +5961,16 @@
     <w:abstractNumId w:val="7"/>
   </w:num>
   <w:num w:numId="11" w16cid:durableId="149837052">
-    <w:abstractNumId w:val="25"/>
+    <w:abstractNumId w:val="26"/>
   </w:num>
   <w:num w:numId="12" w16cid:durableId="826017395">
     <w:abstractNumId w:val="10"/>
   </w:num>
   <w:num w:numId="13" w16cid:durableId="1609970934">
-    <w:abstractNumId w:val="27"/>
+    <w:abstractNumId w:val="28"/>
   </w:num>
   <w:num w:numId="14" w16cid:durableId="429665522">
-    <w:abstractNumId w:val="26"/>
+    <w:abstractNumId w:val="27"/>
   </w:num>
   <w:num w:numId="15" w16cid:durableId="1234387368">
     <w:abstractNumId w:val="14"/>
@@ -5687,28 +5979,28 @@
     <w:abstractNumId w:val="4"/>
   </w:num>
   <w:num w:numId="17" w16cid:durableId="363478667">
-    <w:abstractNumId w:val="30"/>
+    <w:abstractNumId w:val="31"/>
   </w:num>
   <w:num w:numId="18" w16cid:durableId="1975216706">
     <w:abstractNumId w:val="0"/>
   </w:num>
   <w:num w:numId="19" w16cid:durableId="437020531">
-    <w:abstractNumId w:val="31"/>
+    <w:abstractNumId w:val="32"/>
   </w:num>
   <w:num w:numId="20" w16cid:durableId="1468429175">
-    <w:abstractNumId w:val="19"/>
+    <w:abstractNumId w:val="20"/>
   </w:num>
   <w:num w:numId="21" w16cid:durableId="1527015149">
-    <w:abstractNumId w:val="29"/>
+    <w:abstractNumId w:val="30"/>
   </w:num>
   <w:num w:numId="22" w16cid:durableId="1176043881">
     <w:abstractNumId w:val="17"/>
   </w:num>
   <w:num w:numId="23" w16cid:durableId="560872800">
-    <w:abstractNumId w:val="32"/>
+    <w:abstractNumId w:val="33"/>
   </w:num>
   <w:num w:numId="24" w16cid:durableId="466708925">
-    <w:abstractNumId w:val="22"/>
+    <w:abstractNumId w:val="23"/>
   </w:num>
   <w:num w:numId="25" w16cid:durableId="1114054454">
     <w:abstractNumId w:val="8"/>
@@ -5726,22 +6018,25 @@
     <w:abstractNumId w:val="13"/>
   </w:num>
   <w:num w:numId="30" w16cid:durableId="735056123">
-    <w:abstractNumId w:val="23"/>
+    <w:abstractNumId w:val="24"/>
   </w:num>
   <w:num w:numId="31" w16cid:durableId="1664704587">
-    <w:abstractNumId w:val="33"/>
+    <w:abstractNumId w:val="34"/>
   </w:num>
   <w:num w:numId="32" w16cid:durableId="1384017767">
-    <w:abstractNumId w:val="20"/>
+    <w:abstractNumId w:val="21"/>
   </w:num>
   <w:num w:numId="33" w16cid:durableId="1964652838">
     <w:abstractNumId w:val="15"/>
   </w:num>
   <w:num w:numId="34" w16cid:durableId="1391877845">
-    <w:abstractNumId w:val="28"/>
+    <w:abstractNumId w:val="29"/>
   </w:num>
   <w:num w:numId="35" w16cid:durableId="1650599240">
     <w:abstractNumId w:val="1"/>
+  </w:num>
+  <w:num w:numId="36" w16cid:durableId="2139300463">
+    <w:abstractNumId w:val="19"/>
   </w:num>
 </w:numbering>
 </file>

</xml_diff>